<commit_message>
Fixed filename in references
</commit_message>
<xml_diff>
--- a/Design Phase/Blackjack Design Document.docx
+++ b/Design Phase/Blackjack Design Document.docx
@@ -8182,7 +8182,7 @@
           <w:sz w:val="22"/>
           <w:szCs w:val="22"/>
         </w:rPr>
-        <w:t>UML Class Diagrams: Refer to Blackjack-UML-Class Diagrams.pdf</w:t>
+        <w:t>UML Class Diagrams: Refer to Blackjack-Class Diagrams.pdf</w:t>
       </w:r>
     </w:p>
     <w:p>
@@ -8862,7 +8862,23 @@
           <w:sz w:val="22"/>
           <w:szCs w:val="22"/>
         </w:rPr>
-        <w:t xml:space="preserve">A large-scale visualization of the class diagrams is provided and can be found in an external file titled “Blackjack-UML-Class-Diagram.pdf”, referred to in section 1.3.1 of the references. </w:t>
+        <w:t>A large-scale visualization of the class diagrams is provided and can be found in an external file titled “Blackjack-Class-Diagram</w:t>
+      </w:r>
+      <w:r>
+        <w:rPr>
+          <w:rFonts w:ascii="Times New Roman" w:eastAsia="Times New Roman" w:hAnsi="Times New Roman" w:cs="Times New Roman"/>
+          <w:sz w:val="22"/>
+          <w:szCs w:val="22"/>
+        </w:rPr>
+        <w:t>s</w:t>
+      </w:r>
+      <w:r>
+        <w:rPr>
+          <w:rFonts w:ascii="Times New Roman" w:eastAsia="Times New Roman" w:hAnsi="Times New Roman" w:cs="Times New Roman"/>
+          <w:sz w:val="22"/>
+          <w:szCs w:val="22"/>
+        </w:rPr>
+        <w:t xml:space="preserve">.pdf”, referred to in section 1.3.1 of the references. </w:t>
       </w:r>
     </w:p>
     <w:p>

</xml_diff>